<commit_message>
docs: :memo: registro de interesados
</commit_message>
<xml_diff>
--- a/work_in_progress_docs/REGISTRO DE INTERESADOS_v3.docx
+++ b/work_in_progress_docs/REGISTRO DE INTERESADOS_v3.docx
@@ -58,12 +58,39 @@
           </w:tcPr>
           <w:p>
             <w:pPr>
-              <w:spacing w:before="120" w:after="120"/>
-              <w:rPr>
-                <w:sz w:val="20"/>
-                <w:lang w:val="es-PA"/>
-              </w:rPr>
-            </w:pPr>
+              <w:spacing w:after="0" w:line="276" w:lineRule="auto"/>
+              <w:rPr>
+                <w:sz w:val="20"/>
+                <w:lang w:val="es-PA"/>
+              </w:rPr>
+            </w:pPr>
+            <w:r>
+              <w:rPr>
+                <w:rFonts w:eastAsia="SimSun" w:cstheme="minorHAnsi"/>
+                <w:color w:val="0070C0"/>
+                <w:sz w:val="20"/>
+                <w:szCs w:val="20"/>
+                <w:lang w:val="es-ES" w:eastAsia="zh-CN"/>
+              </w:rPr>
+              <w:t>Skibidi</w:t>
+            </w:r>
+            <w:r>
+              <w:rPr>
+                <w:sz w:val="20"/>
+                <w:lang w:val="es-PA"/>
+              </w:rPr>
+              <w:t xml:space="preserve"> </w:t>
+            </w:r>
+            <w:r>
+              <w:rPr>
+                <w:rFonts w:eastAsia="SimSun" w:cstheme="minorHAnsi"/>
+                <w:color w:val="0070C0"/>
+                <w:sz w:val="20"/>
+                <w:szCs w:val="20"/>
+                <w:lang w:val="es-ES" w:eastAsia="zh-CN"/>
+              </w:rPr>
+              <w:t>cosmetics</w:t>
+            </w:r>
           </w:p>
         </w:tc>
         <w:tc>
@@ -99,12 +126,22 @@
           </w:tcPr>
           <w:p>
             <w:pPr>
-              <w:spacing w:after="0"/>
-              <w:rPr>
-                <w:sz w:val="20"/>
-                <w:lang w:val="es-PA"/>
-              </w:rPr>
-            </w:pPr>
+              <w:spacing w:after="0" w:line="276" w:lineRule="auto"/>
+              <w:rPr>
+                <w:sz w:val="20"/>
+                <w:lang w:val="es-PA"/>
+              </w:rPr>
+            </w:pPr>
+            <w:r>
+              <w:rPr>
+                <w:rFonts w:eastAsia="SimSun" w:cstheme="minorHAnsi"/>
+                <w:color w:val="0070C0"/>
+                <w:sz w:val="20"/>
+                <w:szCs w:val="20"/>
+                <w:lang w:val="es-ES" w:eastAsia="zh-CN"/>
+              </w:rPr>
+              <w:t>2025-001</w:t>
+            </w:r>
           </w:p>
         </w:tc>
         <w:tc>
@@ -148,12 +185,22 @@
           </w:tcPr>
           <w:p>
             <w:pPr>
-              <w:spacing w:after="0"/>
-              <w:rPr>
-                <w:sz w:val="20"/>
-                <w:lang w:val="es-PA"/>
-              </w:rPr>
-            </w:pPr>
+              <w:spacing w:after="0" w:line="276" w:lineRule="auto"/>
+              <w:rPr>
+                <w:sz w:val="20"/>
+                <w:lang w:val="es-PA"/>
+              </w:rPr>
+            </w:pPr>
+            <w:r>
+              <w:rPr>
+                <w:rFonts w:eastAsia="SimSun" w:cstheme="minorHAnsi"/>
+                <w:color w:val="0070C0"/>
+                <w:sz w:val="20"/>
+                <w:szCs w:val="20"/>
+                <w:lang w:val="es-ES" w:eastAsia="zh-CN"/>
+              </w:rPr>
+              <w:t>18/09/2025</w:t>
+            </w:r>
           </w:p>
         </w:tc>
       </w:tr>
@@ -183,30 +230,8 @@
         <w:rPr>
           <w:b/>
         </w:rPr>
-        <w:t xml:space="preserve">HISTÓRICO DE </w:t>
+        <w:t>HISTÓRICO DE MODIFICACIONES DEL DOCUMENTO</w:t>
       </w:r>
-      <w:proofErr w:type="spellStart"/>
-      <w:r>
-        <w:rPr>
-          <w:b/>
-        </w:rPr>
-        <w:t>MODIFICACIONES</w:t>
-      </w:r>
-      <w:proofErr w:type="spellEnd"/>
-      <w:r>
-        <w:rPr>
-          <w:b/>
-        </w:rPr>
-        <w:t xml:space="preserve"> DEL </w:t>
-      </w:r>
-      <w:proofErr w:type="spellStart"/>
-      <w:r>
-        <w:rPr>
-          <w:b/>
-        </w:rPr>
-        <w:t>DOCUMENTO</w:t>
-      </w:r>
-      <w:proofErr w:type="spellEnd"/>
     </w:p>
     <w:tbl>
       <w:tblPr>
@@ -369,6 +394,16 @@
                 <w:lang w:val="es-ES" w:eastAsia="zh-CN"/>
               </w:rPr>
             </w:pPr>
+            <w:r>
+              <w:rPr>
+                <w:rFonts w:eastAsia="SimSun" w:cstheme="minorHAnsi"/>
+                <w:color w:val="0070C0"/>
+                <w:sz w:val="20"/>
+                <w:szCs w:val="20"/>
+                <w:lang w:val="es-ES" w:eastAsia="zh-CN"/>
+              </w:rPr>
+              <w:t>20/09/2025</w:t>
+            </w:r>
           </w:p>
         </w:tc>
         <w:tc>
@@ -393,6 +428,16 @@
                 <w:lang w:val="es-ES" w:eastAsia="zh-CN"/>
               </w:rPr>
             </w:pPr>
+            <w:r>
+              <w:rPr>
+                <w:rFonts w:eastAsia="SimSun" w:cstheme="minorHAnsi"/>
+                <w:color w:val="0070C0"/>
+                <w:sz w:val="20"/>
+                <w:szCs w:val="20"/>
+                <w:lang w:val="es-ES" w:eastAsia="zh-CN"/>
+              </w:rPr>
+              <w:t>Director</w:t>
+            </w:r>
           </w:p>
         </w:tc>
         <w:tc>
@@ -416,6 +461,16 @@
                 <w:lang w:val="es-ES" w:eastAsia="zh-CN"/>
               </w:rPr>
             </w:pPr>
+            <w:r>
+              <w:rPr>
+                <w:rFonts w:eastAsia="SimSun" w:cstheme="minorHAnsi"/>
+                <w:color w:val="0070C0"/>
+                <w:sz w:val="20"/>
+                <w:szCs w:val="20"/>
+                <w:lang w:val="es-ES" w:eastAsia="zh-CN"/>
+              </w:rPr>
+              <w:t>Añadida información inicial de los interesados.</w:t>
+            </w:r>
           </w:p>
         </w:tc>
       </w:tr>
@@ -506,14 +561,12 @@
           <w:b/>
         </w:rPr>
       </w:pPr>
-      <w:proofErr w:type="spellStart"/>
       <w:r>
         <w:rPr>
           <w:b/>
         </w:rPr>
         <w:t>INTERESADOS</w:t>
       </w:r>
-      <w:proofErr w:type="spellEnd"/>
     </w:p>
     <w:tbl>
       <w:tblPr>
@@ -522,20 +575,20 @@
         <w:tblLook w:val="04A0" w:firstRow="1" w:lastRow="0" w:firstColumn="1" w:lastColumn="0" w:noHBand="0" w:noVBand="1"/>
       </w:tblPr>
       <w:tblGrid>
-        <w:gridCol w:w="590"/>
-        <w:gridCol w:w="1754"/>
-        <w:gridCol w:w="1812"/>
+        <w:gridCol w:w="551"/>
+        <w:gridCol w:w="1621"/>
+        <w:gridCol w:w="1759"/>
         <w:gridCol w:w="1541"/>
-        <w:gridCol w:w="1287"/>
-        <w:gridCol w:w="1404"/>
+        <w:gridCol w:w="1269"/>
+        <w:gridCol w:w="2136"/>
         <w:gridCol w:w="1089"/>
-        <w:gridCol w:w="2490"/>
-        <w:gridCol w:w="2649"/>
+        <w:gridCol w:w="2239"/>
+        <w:gridCol w:w="2411"/>
       </w:tblGrid>
       <w:tr>
         <w:tc>
           <w:tcPr>
-            <w:tcW w:w="590" w:type="dxa"/>
+            <w:tcW w:w="552" w:type="dxa"/>
             <w:shd w:val="clear" w:color="auto" w:fill="D9D9D9" w:themeFill="background1" w:themeFillShade="D9"/>
             <w:vAlign w:val="center"/>
           </w:tcPr>
@@ -561,7 +614,7 @@
         </w:tc>
         <w:tc>
           <w:tcPr>
-            <w:tcW w:w="1754" w:type="dxa"/>
+            <w:tcW w:w="1624" w:type="dxa"/>
             <w:shd w:val="clear" w:color="auto" w:fill="D9D9D9" w:themeFill="background1" w:themeFillShade="D9"/>
             <w:vAlign w:val="center"/>
           </w:tcPr>
@@ -587,7 +640,7 @@
         </w:tc>
         <w:tc>
           <w:tcPr>
-            <w:tcW w:w="1812" w:type="dxa"/>
+            <w:tcW w:w="1760" w:type="dxa"/>
             <w:shd w:val="clear" w:color="auto" w:fill="D9D9D9" w:themeFill="background1" w:themeFillShade="D9"/>
             <w:vAlign w:val="center"/>
           </w:tcPr>
@@ -639,7 +692,7 @@
         </w:tc>
         <w:tc>
           <w:tcPr>
-            <w:tcW w:w="1287" w:type="dxa"/>
+            <w:tcW w:w="1253" w:type="dxa"/>
             <w:shd w:val="clear" w:color="auto" w:fill="D9D9D9" w:themeFill="background1" w:themeFillShade="D9"/>
             <w:vAlign w:val="center"/>
           </w:tcPr>
@@ -665,7 +718,7 @@
         </w:tc>
         <w:tc>
           <w:tcPr>
-            <w:tcW w:w="1404" w:type="dxa"/>
+            <w:tcW w:w="2136" w:type="dxa"/>
             <w:shd w:val="clear" w:color="auto" w:fill="D9D9D9" w:themeFill="background1" w:themeFillShade="D9"/>
             <w:vAlign w:val="center"/>
           </w:tcPr>
@@ -717,7 +770,7 @@
         </w:tc>
         <w:tc>
           <w:tcPr>
-            <w:tcW w:w="2490" w:type="dxa"/>
+            <w:tcW w:w="2245" w:type="dxa"/>
             <w:shd w:val="clear" w:color="auto" w:fill="D9D9D9" w:themeFill="background1" w:themeFillShade="D9"/>
             <w:vAlign w:val="center"/>
           </w:tcPr>
@@ -743,7 +796,7 @@
         </w:tc>
         <w:tc>
           <w:tcPr>
-            <w:tcW w:w="2649" w:type="dxa"/>
+            <w:tcW w:w="2416" w:type="dxa"/>
             <w:shd w:val="clear" w:color="auto" w:fill="D9D9D9" w:themeFill="background1" w:themeFillShade="D9"/>
             <w:vAlign w:val="center"/>
           </w:tcPr>
@@ -771,7 +824,7 @@
       <w:tr>
         <w:tc>
           <w:tcPr>
-            <w:tcW w:w="590" w:type="dxa"/>
+            <w:tcW w:w="552" w:type="dxa"/>
             <w:vAlign w:val="center"/>
           </w:tcPr>
           <w:p>
@@ -796,34 +849,58 @@
         </w:tc>
         <w:tc>
           <w:tcPr>
-            <w:tcW w:w="1754" w:type="dxa"/>
-            <w:vAlign w:val="center"/>
-          </w:tcPr>
-          <w:p>
-            <w:pPr>
-              <w:spacing w:before="120" w:after="120"/>
-              <w:rPr>
-                <w:b/>
-                <w:sz w:val="20"/>
-                <w:lang w:val="es-PA"/>
-              </w:rPr>
-            </w:pPr>
-          </w:p>
-        </w:tc>
-        <w:tc>
-          <w:tcPr>
-            <w:tcW w:w="1812" w:type="dxa"/>
-            <w:vAlign w:val="center"/>
-          </w:tcPr>
-          <w:p>
-            <w:pPr>
-              <w:spacing w:before="120" w:after="120"/>
-              <w:rPr>
-                <w:b/>
-                <w:sz w:val="20"/>
-                <w:lang w:val="es-PA"/>
-              </w:rPr>
-            </w:pPr>
+            <w:tcW w:w="1624" w:type="dxa"/>
+            <w:vAlign w:val="center"/>
+          </w:tcPr>
+          <w:p>
+            <w:pPr>
+              <w:spacing w:after="0" w:line="276" w:lineRule="auto"/>
+              <w:rPr>
+                <w:rFonts w:eastAsia="SimSun" w:cstheme="minorHAnsi"/>
+                <w:color w:val="0070C0"/>
+                <w:sz w:val="20"/>
+                <w:szCs w:val="20"/>
+                <w:lang w:val="es-ES" w:eastAsia="zh-CN"/>
+              </w:rPr>
+            </w:pPr>
+            <w:r>
+              <w:rPr>
+                <w:rFonts w:eastAsia="SimSun" w:cstheme="minorHAnsi"/>
+                <w:color w:val="0070C0"/>
+                <w:sz w:val="20"/>
+                <w:szCs w:val="20"/>
+                <w:lang w:val="es-ES" w:eastAsia="zh-CN"/>
+              </w:rPr>
+              <w:t>Emilio Manuel Vázquez Cruz</w:t>
+            </w:r>
+          </w:p>
+        </w:tc>
+        <w:tc>
+          <w:tcPr>
+            <w:tcW w:w="1760" w:type="dxa"/>
+            <w:vAlign w:val="center"/>
+          </w:tcPr>
+          <w:p>
+            <w:pPr>
+              <w:spacing w:after="0" w:line="276" w:lineRule="auto"/>
+              <w:rPr>
+                <w:rFonts w:eastAsia="SimSun" w:cstheme="minorHAnsi"/>
+                <w:color w:val="0070C0"/>
+                <w:sz w:val="20"/>
+                <w:szCs w:val="20"/>
+                <w:lang w:val="es-ES" w:eastAsia="zh-CN"/>
+              </w:rPr>
+            </w:pPr>
+            <w:r>
+              <w:rPr>
+                <w:rFonts w:eastAsia="SimSun" w:cstheme="minorHAnsi"/>
+                <w:color w:val="0070C0"/>
+                <w:sz w:val="20"/>
+                <w:szCs w:val="20"/>
+                <w:lang w:val="es-ES" w:eastAsia="zh-CN"/>
+              </w:rPr>
+              <w:t>G1.10</w:t>
+            </w:r>
           </w:p>
         </w:tc>
         <w:tc>
@@ -833,45 +910,81 @@
           </w:tcPr>
           <w:p>
             <w:pPr>
-              <w:spacing w:before="120" w:after="120"/>
-              <w:rPr>
-                <w:b/>
-                <w:sz w:val="20"/>
-                <w:lang w:val="es-PA"/>
-              </w:rPr>
-            </w:pPr>
-          </w:p>
-        </w:tc>
-        <w:tc>
-          <w:tcPr>
-            <w:tcW w:w="1287" w:type="dxa"/>
-            <w:vAlign w:val="center"/>
-          </w:tcPr>
-          <w:p>
-            <w:pPr>
-              <w:spacing w:before="120" w:after="120"/>
-              <w:rPr>
-                <w:b/>
-                <w:sz w:val="20"/>
-                <w:lang w:val="es-PA"/>
-              </w:rPr>
-            </w:pPr>
-          </w:p>
-        </w:tc>
-        <w:tc>
-          <w:tcPr>
-            <w:tcW w:w="1404" w:type="dxa"/>
-            <w:vAlign w:val="center"/>
-          </w:tcPr>
-          <w:p>
-            <w:pPr>
-              <w:spacing w:before="120" w:after="120"/>
-              <w:rPr>
-                <w:b/>
-                <w:sz w:val="20"/>
-                <w:lang w:val="es-PA"/>
-              </w:rPr>
-            </w:pPr>
+              <w:spacing w:after="0" w:line="276" w:lineRule="auto"/>
+              <w:rPr>
+                <w:rFonts w:eastAsia="SimSun" w:cstheme="minorHAnsi"/>
+                <w:color w:val="0070C0"/>
+                <w:sz w:val="20"/>
+                <w:szCs w:val="20"/>
+                <w:lang w:val="es-ES" w:eastAsia="zh-CN"/>
+              </w:rPr>
+            </w:pPr>
+            <w:r>
+              <w:rPr>
+                <w:rFonts w:eastAsia="SimSun" w:cstheme="minorHAnsi"/>
+                <w:color w:val="0070C0"/>
+                <w:sz w:val="20"/>
+                <w:szCs w:val="20"/>
+                <w:lang w:val="es-ES" w:eastAsia="zh-CN"/>
+              </w:rPr>
+              <w:t>Desarrollador</w:t>
+            </w:r>
+          </w:p>
+        </w:tc>
+        <w:tc>
+          <w:tcPr>
+            <w:tcW w:w="1253" w:type="dxa"/>
+            <w:vAlign w:val="center"/>
+          </w:tcPr>
+          <w:p>
+            <w:pPr>
+              <w:spacing w:after="0" w:line="276" w:lineRule="auto"/>
+              <w:rPr>
+                <w:rFonts w:eastAsia="SimSun" w:cstheme="minorHAnsi"/>
+                <w:color w:val="0070C0"/>
+                <w:sz w:val="20"/>
+                <w:szCs w:val="20"/>
+                <w:lang w:val="es-ES" w:eastAsia="zh-CN"/>
+              </w:rPr>
+            </w:pPr>
+            <w:r>
+              <w:rPr>
+                <w:rFonts w:eastAsia="SimSun" w:cstheme="minorHAnsi"/>
+                <w:color w:val="0070C0"/>
+                <w:sz w:val="20"/>
+                <w:szCs w:val="20"/>
+                <w:lang w:val="es-ES" w:eastAsia="zh-CN"/>
+              </w:rPr>
+              <w:t>Equipo de trabajo</w:t>
+            </w:r>
+          </w:p>
+        </w:tc>
+        <w:tc>
+          <w:tcPr>
+            <w:tcW w:w="2136" w:type="dxa"/>
+            <w:vAlign w:val="center"/>
+          </w:tcPr>
+          <w:p>
+            <w:pPr>
+              <w:spacing w:after="0" w:line="276" w:lineRule="auto"/>
+              <w:rPr>
+                <w:rFonts w:eastAsia="SimSun" w:cstheme="minorHAnsi"/>
+                <w:color w:val="0070C0"/>
+                <w:sz w:val="20"/>
+                <w:szCs w:val="20"/>
+                <w:lang w:val="es-ES" w:eastAsia="zh-CN"/>
+              </w:rPr>
+            </w:pPr>
+            <w:r>
+              <w:rPr>
+                <w:rFonts w:eastAsia="SimSun" w:cstheme="minorHAnsi"/>
+                <w:color w:val="0070C0"/>
+                <w:sz w:val="20"/>
+                <w:szCs w:val="20"/>
+                <w:lang w:val="es-ES" w:eastAsia="zh-CN"/>
+              </w:rPr>
+              <w:t>emivazcru@alum.us.es</w:t>
+            </w:r>
           </w:p>
         </w:tc>
         <w:tc>
@@ -881,27 +994,63 @@
           </w:tcPr>
           <w:p>
             <w:pPr>
-              <w:spacing w:before="120" w:after="120"/>
+              <w:spacing w:after="0" w:line="276" w:lineRule="auto"/>
+              <w:rPr>
+                <w:rFonts w:eastAsia="SimSun" w:cstheme="minorHAnsi"/>
+                <w:color w:val="0070C0"/>
+                <w:sz w:val="20"/>
+                <w:szCs w:val="20"/>
+                <w:lang w:val="es-ES" w:eastAsia="zh-CN"/>
+              </w:rPr>
+            </w:pPr>
+            <w:r>
+              <w:rPr>
+                <w:rFonts w:eastAsia="SimSun" w:cstheme="minorHAnsi"/>
+                <w:color w:val="0070C0"/>
+                <w:sz w:val="20"/>
+                <w:szCs w:val="20"/>
+                <w:lang w:val="es-ES" w:eastAsia="zh-CN"/>
+              </w:rPr>
+              <w:t>658 02 11 94</w:t>
+            </w:r>
+          </w:p>
+        </w:tc>
+        <w:tc>
+          <w:tcPr>
+            <w:tcW w:w="2245" w:type="dxa"/>
+          </w:tcPr>
+          <w:p>
+            <w:pPr>
+              <w:spacing w:after="0" w:line="276" w:lineRule="auto"/>
               <w:rPr>
                 <w:rFonts w:cstheme="minorHAnsi"/>
                 <w:i/>
                 <w:iCs/>
                 <w:color w:val="0070C0"/>
-                <w:sz w:val="20"/>
+                <w:sz w:val="16"/>
+                <w:szCs w:val="16"/>
                 <w:lang w:val="es-ES"/>
               </w:rPr>
             </w:pPr>
-          </w:p>
-        </w:tc>
-        <w:tc>
-          <w:tcPr>
-            <w:tcW w:w="2490" w:type="dxa"/>
-          </w:tcPr>
-          <w:p>
-            <w:pPr>
-              <w:widowControl w:val="0"/>
-              <w:spacing w:after="0" w:line="200" w:lineRule="atLeast"/>
-              <w:jc w:val="both"/>
+            <w:r>
+              <w:rPr>
+                <w:rFonts w:eastAsia="SimSun" w:cstheme="minorHAnsi"/>
+                <w:color w:val="0070C0"/>
+                <w:sz w:val="20"/>
+                <w:szCs w:val="20"/>
+                <w:lang w:val="es-ES" w:eastAsia="zh-CN"/>
+              </w:rPr>
+              <w:t>Bajo</w:t>
+            </w:r>
+          </w:p>
+        </w:tc>
+        <w:tc>
+          <w:tcPr>
+            <w:tcW w:w="2416" w:type="dxa"/>
+          </w:tcPr>
+          <w:p>
+            <w:pPr>
+              <w:pStyle w:val="Sinespaciado"/>
               <w:rPr>
                 <w:rFonts w:cstheme="minorHAnsi"/>
                 <w:i/>
@@ -922,9 +1071,12 @@
                 <w:szCs w:val="16"/>
                 <w:lang w:val="es-ES"/>
               </w:rPr>
-              <w:t>Se refiere al "poder" que tiene un interesado para afectar el resultado o el éxito de un proyecto, de forma positiva o negativa</w:t>
-            </w:r>
-            <w:r>
+              <w:t>Qué esperan obtener del proyecto:</w:t>
+            </w:r>
+          </w:p>
+          <w:p>
+            <w:pPr>
+              <w:pStyle w:val="Sinespaciado"/>
               <w:rPr>
                 <w:rFonts w:cstheme="minorHAnsi"/>
                 <w:i/>
@@ -934,8 +1086,7 @@
                 <w:szCs w:val="16"/>
                 <w:lang w:val="es-ES"/>
               </w:rPr>
-              <w:t xml:space="preserve">. </w:t>
-            </w:r>
+            </w:pPr>
             <w:r>
               <w:rPr>
                 <w:rFonts w:cstheme="minorHAnsi"/>
@@ -946,9 +1097,12 @@
                 <w:szCs w:val="16"/>
                 <w:lang w:val="es-ES"/>
               </w:rPr>
-              <w:t>Valores típicos</w:t>
-            </w:r>
-            <w:r>
+              <w:t>Beneficios específicos que anticipan recibir.</w:t>
+            </w:r>
+          </w:p>
+          <w:p>
+            <w:pPr>
+              <w:pStyle w:val="Sinespaciado"/>
               <w:rPr>
                 <w:rFonts w:cstheme="minorHAnsi"/>
                 <w:i/>
@@ -958,8 +1112,7 @@
                 <w:szCs w:val="16"/>
                 <w:lang w:val="es-ES"/>
               </w:rPr>
-              <w:t>: Baj</w:t>
-            </w:r>
+            </w:pPr>
             <w:r>
               <w:rPr>
                 <w:rFonts w:cstheme="minorHAnsi"/>
@@ -970,9 +1123,12 @@
                 <w:szCs w:val="16"/>
                 <w:lang w:val="es-ES"/>
               </w:rPr>
-              <w:t>o</w:t>
-            </w:r>
-            <w:r>
+              <w:t>Resultados particulares que desean ver.</w:t>
+            </w:r>
+          </w:p>
+          <w:p>
+            <w:pPr>
+              <w:pStyle w:val="Sinespaciado"/>
               <w:rPr>
                 <w:rFonts w:cstheme="minorHAnsi"/>
                 <w:i/>
@@ -982,8 +1138,7 @@
                 <w:szCs w:val="16"/>
                 <w:lang w:val="es-ES"/>
               </w:rPr>
-              <w:t>, Medio, Alto</w:t>
-            </w:r>
+            </w:pPr>
             <w:r>
               <w:rPr>
                 <w:rFonts w:cstheme="minorHAnsi"/>
@@ -994,14 +1149,9 @@
                 <w:szCs w:val="16"/>
                 <w:lang w:val="es-ES"/>
               </w:rPr>
-              <w:t>.</w:t>
-            </w:r>
-          </w:p>
-        </w:tc>
-        <w:tc>
-          <w:tcPr>
-            <w:tcW w:w="2649" w:type="dxa"/>
-          </w:tcPr>
+              <w:t>Nivel de calidad esperado en los entregables.</w:t>
+            </w:r>
+          </w:p>
           <w:p>
             <w:pPr>
               <w:pStyle w:val="Sinespaciado"/>
@@ -1025,7 +1175,7 @@
                 <w:szCs w:val="16"/>
                 <w:lang w:val="es-ES"/>
               </w:rPr>
-              <w:t>Qué esperan obtener del proyecto:</w:t>
+              <w:t>Frecuencia y tipo de comunicación que desean.</w:t>
             </w:r>
           </w:p>
           <w:p>
@@ -1051,7 +1201,7 @@
                 <w:szCs w:val="16"/>
                 <w:lang w:val="es-ES"/>
               </w:rPr>
-              <w:t>Beneficios específicos que anticipan recibir.</w:t>
+              <w:t>Nivel de participación en la toma de decisiones.</w:t>
             </w:r>
           </w:p>
           <w:p>
@@ -1077,7 +1227,7 @@
                 <w:szCs w:val="16"/>
                 <w:lang w:val="es-ES"/>
               </w:rPr>
-              <w:t>Resultados particulares que desean ver.</w:t>
+              <w:t>Acceso a información del proyecto.</w:t>
             </w:r>
           </w:p>
           <w:p>
@@ -1103,7 +1253,7 @@
                 <w:szCs w:val="16"/>
                 <w:lang w:val="es-ES"/>
               </w:rPr>
-              <w:t>Nivel de calidad esperado en los entregables.</w:t>
+              <w:t>Plazos de entrega esperados.</w:t>
             </w:r>
           </w:p>
           <w:p>
@@ -1129,12 +1279,17 @@
                 <w:szCs w:val="16"/>
                 <w:lang w:val="es-ES"/>
               </w:rPr>
-              <w:t>Frecuencia y tipo de comunicación que desean.</w:t>
+              <w:t>Presupuesto y uso de recursos.</w:t>
             </w:r>
           </w:p>
           <w:p>
             <w:pPr>
               <w:pStyle w:val="Sinespaciado"/>
+              <w:rPr>
+                <w:lang w:val="es-ES"/>
+              </w:rPr>
+            </w:pPr>
+            <w:r>
               <w:rPr>
                 <w:rFonts w:cstheme="minorHAnsi"/>
                 <w:i/>
@@ -1144,115 +1299,6 @@
                 <w:szCs w:val="16"/>
                 <w:lang w:val="es-ES"/>
               </w:rPr>
-            </w:pPr>
-            <w:r>
-              <w:rPr>
-                <w:rFonts w:cstheme="minorHAnsi"/>
-                <w:i/>
-                <w:iCs/>
-                <w:color w:val="0070C0"/>
-                <w:sz w:val="16"/>
-                <w:szCs w:val="16"/>
-                <w:lang w:val="es-ES"/>
-              </w:rPr>
-              <w:t>Nivel de participación en la toma de decisiones.</w:t>
-            </w:r>
-          </w:p>
-          <w:p>
-            <w:pPr>
-              <w:pStyle w:val="Sinespaciado"/>
-              <w:rPr>
-                <w:rFonts w:cstheme="minorHAnsi"/>
-                <w:i/>
-                <w:iCs/>
-                <w:color w:val="0070C0"/>
-                <w:sz w:val="16"/>
-                <w:szCs w:val="16"/>
-                <w:lang w:val="es-ES"/>
-              </w:rPr>
-            </w:pPr>
-            <w:r>
-              <w:rPr>
-                <w:rFonts w:cstheme="minorHAnsi"/>
-                <w:i/>
-                <w:iCs/>
-                <w:color w:val="0070C0"/>
-                <w:sz w:val="16"/>
-                <w:szCs w:val="16"/>
-                <w:lang w:val="es-ES"/>
-              </w:rPr>
-              <w:t>Acceso a información del proyecto.</w:t>
-            </w:r>
-          </w:p>
-          <w:p>
-            <w:pPr>
-              <w:pStyle w:val="Sinespaciado"/>
-              <w:rPr>
-                <w:rFonts w:cstheme="minorHAnsi"/>
-                <w:i/>
-                <w:iCs/>
-                <w:color w:val="0070C0"/>
-                <w:sz w:val="16"/>
-                <w:szCs w:val="16"/>
-                <w:lang w:val="es-ES"/>
-              </w:rPr>
-            </w:pPr>
-            <w:r>
-              <w:rPr>
-                <w:rFonts w:cstheme="minorHAnsi"/>
-                <w:i/>
-                <w:iCs/>
-                <w:color w:val="0070C0"/>
-                <w:sz w:val="16"/>
-                <w:szCs w:val="16"/>
-                <w:lang w:val="es-ES"/>
-              </w:rPr>
-              <w:t>Plazos de entrega esperados.</w:t>
-            </w:r>
-          </w:p>
-          <w:p>
-            <w:pPr>
-              <w:pStyle w:val="Sinespaciado"/>
-              <w:rPr>
-                <w:rFonts w:cstheme="minorHAnsi"/>
-                <w:i/>
-                <w:iCs/>
-                <w:color w:val="0070C0"/>
-                <w:sz w:val="16"/>
-                <w:szCs w:val="16"/>
-                <w:lang w:val="es-ES"/>
-              </w:rPr>
-            </w:pPr>
-            <w:r>
-              <w:rPr>
-                <w:rFonts w:cstheme="minorHAnsi"/>
-                <w:i/>
-                <w:iCs/>
-                <w:color w:val="0070C0"/>
-                <w:sz w:val="16"/>
-                <w:szCs w:val="16"/>
-                <w:lang w:val="es-ES"/>
-              </w:rPr>
-              <w:t>Presupuesto y uso de recursos.</w:t>
-            </w:r>
-          </w:p>
-          <w:p>
-            <w:pPr>
-              <w:pStyle w:val="Sinespaciado"/>
-              <w:rPr>
-                <w:lang w:val="es-ES"/>
-              </w:rPr>
-            </w:pPr>
-            <w:r>
-              <w:rPr>
-                <w:rFonts w:cstheme="minorHAnsi"/>
-                <w:i/>
-                <w:iCs/>
-                <w:color w:val="0070C0"/>
-                <w:sz w:val="16"/>
-                <w:szCs w:val="16"/>
-                <w:lang w:val="es-ES"/>
-              </w:rPr>
               <w:t>Estándares de calidad y funcionalidad.</w:t>
             </w:r>
           </w:p>
@@ -1261,7 +1307,7 @@
       <w:tr>
         <w:tc>
           <w:tcPr>
-            <w:tcW w:w="590" w:type="dxa"/>
+            <w:tcW w:w="552" w:type="dxa"/>
             <w:vAlign w:val="center"/>
           </w:tcPr>
           <w:p>
@@ -1269,9 +1315,11 @@
               <w:spacing w:before="120" w:after="120"/>
               <w:jc w:val="center"/>
               <w:rPr>
-                <w:b/>
-                <w:sz w:val="20"/>
-                <w:lang w:val="es-PA"/>
+                <w:rFonts w:eastAsia="SimSun" w:cstheme="minorHAnsi"/>
+                <w:color w:val="0070C0"/>
+                <w:sz w:val="20"/>
+                <w:szCs w:val="20"/>
+                <w:lang w:val="es-ES" w:eastAsia="zh-CN"/>
               </w:rPr>
             </w:pPr>
             <w:r>
@@ -1286,34 +1334,299 @@
         </w:tc>
         <w:tc>
           <w:tcPr>
-            <w:tcW w:w="1754" w:type="dxa"/>
+            <w:tcW w:w="1624" w:type="dxa"/>
+            <w:vAlign w:val="center"/>
+          </w:tcPr>
+          <w:p>
+            <w:pPr>
+              <w:spacing w:after="0" w:line="276" w:lineRule="auto"/>
+              <w:rPr>
+                <w:rFonts w:eastAsia="SimSun" w:cstheme="minorHAnsi"/>
+                <w:color w:val="0070C0"/>
+                <w:sz w:val="20"/>
+                <w:szCs w:val="20"/>
+                <w:lang w:val="es-ES" w:eastAsia="zh-CN"/>
+              </w:rPr>
+            </w:pPr>
+            <w:r>
+              <w:rPr>
+                <w:rFonts w:eastAsia="SimSun" w:cstheme="minorHAnsi"/>
+                <w:color w:val="0070C0"/>
+                <w:sz w:val="20"/>
+                <w:szCs w:val="20"/>
+                <w:lang w:val="es-ES" w:eastAsia="zh-CN"/>
+              </w:rPr>
+              <w:t>José Coronil Álvarez</w:t>
+            </w:r>
+          </w:p>
+        </w:tc>
+        <w:tc>
+          <w:tcPr>
+            <w:tcW w:w="1760" w:type="dxa"/>
+            <w:vAlign w:val="center"/>
+          </w:tcPr>
+          <w:p>
+            <w:pPr>
+              <w:spacing w:after="0" w:line="276" w:lineRule="auto"/>
+              <w:rPr>
+                <w:rFonts w:eastAsia="SimSun" w:cstheme="minorHAnsi"/>
+                <w:color w:val="0070C0"/>
+                <w:sz w:val="20"/>
+                <w:szCs w:val="20"/>
+                <w:lang w:val="es-ES" w:eastAsia="zh-CN"/>
+              </w:rPr>
+            </w:pPr>
+            <w:r>
+              <w:rPr>
+                <w:rFonts w:eastAsia="SimSun" w:cstheme="minorHAnsi"/>
+                <w:color w:val="0070C0"/>
+                <w:sz w:val="20"/>
+                <w:szCs w:val="20"/>
+                <w:lang w:val="es-ES" w:eastAsia="zh-CN"/>
+              </w:rPr>
+              <w:t>G1.10</w:t>
+            </w:r>
+          </w:p>
+        </w:tc>
+        <w:tc>
+          <w:tcPr>
+            <w:tcW w:w="1541" w:type="dxa"/>
+            <w:vAlign w:val="center"/>
+          </w:tcPr>
+          <w:p>
+            <w:pPr>
+              <w:spacing w:after="0" w:line="276" w:lineRule="auto"/>
+              <w:rPr>
+                <w:rFonts w:eastAsia="SimSun" w:cstheme="minorHAnsi"/>
+                <w:color w:val="0070C0"/>
+                <w:sz w:val="20"/>
+                <w:szCs w:val="20"/>
+                <w:lang w:val="es-ES" w:eastAsia="zh-CN"/>
+              </w:rPr>
+            </w:pPr>
+            <w:r>
+              <w:rPr>
+                <w:rFonts w:eastAsia="SimSun" w:cstheme="minorHAnsi"/>
+                <w:color w:val="0070C0"/>
+                <w:sz w:val="20"/>
+                <w:szCs w:val="20"/>
+                <w:lang w:val="es-ES" w:eastAsia="zh-CN"/>
+              </w:rPr>
+              <w:t>Desarrollador</w:t>
+            </w:r>
+          </w:p>
+        </w:tc>
+        <w:tc>
+          <w:tcPr>
+            <w:tcW w:w="1253" w:type="dxa"/>
+            <w:vAlign w:val="center"/>
+          </w:tcPr>
+          <w:p>
+            <w:pPr>
+              <w:spacing w:after="0" w:line="276" w:lineRule="auto"/>
+              <w:rPr>
+                <w:rFonts w:eastAsia="SimSun" w:cstheme="minorHAnsi"/>
+                <w:color w:val="0070C0"/>
+                <w:sz w:val="20"/>
+                <w:szCs w:val="20"/>
+                <w:lang w:val="es-ES" w:eastAsia="zh-CN"/>
+              </w:rPr>
+            </w:pPr>
+            <w:r>
+              <w:rPr>
+                <w:rFonts w:eastAsia="SimSun" w:cstheme="minorHAnsi"/>
+                <w:color w:val="0070C0"/>
+                <w:sz w:val="20"/>
+                <w:szCs w:val="20"/>
+                <w:lang w:val="es-ES" w:eastAsia="zh-CN"/>
+              </w:rPr>
+              <w:t>Equipo de trabajo</w:t>
+            </w:r>
+          </w:p>
+        </w:tc>
+        <w:tc>
+          <w:tcPr>
+            <w:tcW w:w="2136" w:type="dxa"/>
+            <w:vAlign w:val="center"/>
+          </w:tcPr>
+          <w:p>
+            <w:pPr>
+              <w:spacing w:after="0" w:line="276" w:lineRule="auto"/>
+              <w:rPr>
+                <w:rFonts w:eastAsia="SimSun" w:cstheme="minorHAnsi"/>
+                <w:color w:val="0070C0"/>
+                <w:sz w:val="20"/>
+                <w:szCs w:val="20"/>
+                <w:lang w:val="es-ES" w:eastAsia="zh-CN"/>
+              </w:rPr>
+            </w:pPr>
+            <w:r>
+              <w:rPr>
+                <w:rFonts w:eastAsia="SimSun" w:cstheme="minorHAnsi"/>
+                <w:color w:val="0070C0"/>
+                <w:sz w:val="20"/>
+                <w:szCs w:val="20"/>
+                <w:lang w:val="es-ES" w:eastAsia="zh-CN"/>
+              </w:rPr>
+              <w:t>joscoralv@alum.us.es</w:t>
+            </w:r>
+          </w:p>
+        </w:tc>
+        <w:tc>
+          <w:tcPr>
+            <w:tcW w:w="1089" w:type="dxa"/>
+            <w:vAlign w:val="center"/>
+          </w:tcPr>
+          <w:p>
+            <w:pPr>
+              <w:spacing w:after="0" w:line="276" w:lineRule="auto"/>
+              <w:rPr>
+                <w:rFonts w:eastAsia="SimSun" w:cstheme="minorHAnsi"/>
+                <w:color w:val="0070C0"/>
+                <w:sz w:val="20"/>
+                <w:szCs w:val="20"/>
+                <w:lang w:val="es-ES" w:eastAsia="zh-CN"/>
+              </w:rPr>
+            </w:pPr>
+            <w:r>
+              <w:rPr>
+                <w:rFonts w:eastAsia="SimSun" w:cstheme="minorHAnsi"/>
+                <w:color w:val="0070C0"/>
+                <w:sz w:val="20"/>
+                <w:szCs w:val="20"/>
+                <w:lang w:val="es-ES" w:eastAsia="zh-CN"/>
+              </w:rPr>
+              <w:t>625 04 97 19</w:t>
+            </w:r>
+          </w:p>
+        </w:tc>
+        <w:tc>
+          <w:tcPr>
+            <w:tcW w:w="2245" w:type="dxa"/>
+            <w:vAlign w:val="center"/>
+          </w:tcPr>
+          <w:p>
+            <w:pPr>
+              <w:spacing w:after="0" w:line="276" w:lineRule="auto"/>
+              <w:rPr>
+                <w:rFonts w:eastAsia="SimSun" w:cstheme="minorHAnsi"/>
+                <w:color w:val="0070C0"/>
+                <w:sz w:val="20"/>
+                <w:szCs w:val="20"/>
+                <w:lang w:val="es-ES" w:eastAsia="zh-CN"/>
+              </w:rPr>
+            </w:pPr>
+            <w:r>
+              <w:rPr>
+                <w:rFonts w:eastAsia="SimSun" w:cstheme="minorHAnsi"/>
+                <w:color w:val="0070C0"/>
+                <w:sz w:val="20"/>
+                <w:szCs w:val="20"/>
+                <w:lang w:val="es-ES" w:eastAsia="zh-CN"/>
+              </w:rPr>
+              <w:t>Bajo</w:t>
+            </w:r>
+          </w:p>
+        </w:tc>
+        <w:tc>
+          <w:tcPr>
+            <w:tcW w:w="2416" w:type="dxa"/>
+            <w:vAlign w:val="center"/>
+          </w:tcPr>
+          <w:p>
+            <w:pPr>
+              <w:spacing w:after="0" w:line="276" w:lineRule="auto"/>
+              <w:rPr>
+                <w:rFonts w:eastAsia="SimSun" w:cstheme="minorHAnsi"/>
+                <w:color w:val="0070C0"/>
+                <w:sz w:val="20"/>
+                <w:szCs w:val="20"/>
+                <w:lang w:val="es-ES" w:eastAsia="zh-CN"/>
+              </w:rPr>
+            </w:pPr>
+          </w:p>
+        </w:tc>
+      </w:tr>
+      <w:tr>
+        <w:tc>
+          <w:tcPr>
+            <w:tcW w:w="552" w:type="dxa"/>
             <w:vAlign w:val="center"/>
           </w:tcPr>
           <w:p>
             <w:pPr>
               <w:spacing w:before="120" w:after="120"/>
-              <w:rPr>
-                <w:b/>
-                <w:sz w:val="20"/>
-                <w:lang w:val="es-PA"/>
-              </w:rPr>
-            </w:pPr>
-          </w:p>
-        </w:tc>
-        <w:tc>
-          <w:tcPr>
-            <w:tcW w:w="1812" w:type="dxa"/>
-            <w:vAlign w:val="center"/>
-          </w:tcPr>
-          <w:p>
-            <w:pPr>
-              <w:spacing w:before="120" w:after="120"/>
-              <w:rPr>
-                <w:b/>
-                <w:sz w:val="20"/>
-                <w:lang w:val="es-PA"/>
-              </w:rPr>
-            </w:pPr>
+              <w:jc w:val="center"/>
+              <w:rPr>
+                <w:b/>
+                <w:sz w:val="20"/>
+                <w:lang w:val="es-PA"/>
+              </w:rPr>
+            </w:pPr>
+            <w:r>
+              <w:rPr>
+                <w:b/>
+                <w:sz w:val="20"/>
+                <w:lang w:val="es-PA"/>
+              </w:rPr>
+              <w:t>3</w:t>
+            </w:r>
+          </w:p>
+        </w:tc>
+        <w:tc>
+          <w:tcPr>
+            <w:tcW w:w="1624" w:type="dxa"/>
+            <w:vAlign w:val="center"/>
+          </w:tcPr>
+          <w:p>
+            <w:pPr>
+              <w:spacing w:after="0" w:line="276" w:lineRule="auto"/>
+              <w:rPr>
+                <w:rFonts w:eastAsia="SimSun" w:cstheme="minorHAnsi"/>
+                <w:color w:val="0070C0"/>
+                <w:sz w:val="20"/>
+                <w:szCs w:val="20"/>
+                <w:lang w:val="es-ES" w:eastAsia="zh-CN"/>
+              </w:rPr>
+            </w:pPr>
+            <w:r>
+              <w:rPr>
+                <w:rFonts w:eastAsia="SimSun" w:cstheme="minorHAnsi"/>
+                <w:color w:val="0070C0"/>
+                <w:sz w:val="20"/>
+                <w:szCs w:val="20"/>
+                <w:lang w:val="es-ES" w:eastAsia="zh-CN"/>
+              </w:rPr>
+              <w:t>Miguel García Vizcaínos</w:t>
+            </w:r>
+          </w:p>
+        </w:tc>
+        <w:tc>
+          <w:tcPr>
+            <w:tcW w:w="1760" w:type="dxa"/>
+            <w:vAlign w:val="center"/>
+          </w:tcPr>
+          <w:p>
+            <w:pPr>
+              <w:spacing w:after="0" w:line="276" w:lineRule="auto"/>
+              <w:rPr>
+                <w:rFonts w:eastAsia="SimSun" w:cstheme="minorHAnsi"/>
+                <w:color w:val="0070C0"/>
+                <w:sz w:val="20"/>
+                <w:szCs w:val="20"/>
+                <w:lang w:val="es-ES" w:eastAsia="zh-CN"/>
+              </w:rPr>
+            </w:pPr>
+            <w:r>
+              <w:rPr>
+                <w:rFonts w:eastAsia="SimSun" w:cstheme="minorHAnsi"/>
+                <w:color w:val="0070C0"/>
+                <w:sz w:val="20"/>
+                <w:szCs w:val="20"/>
+                <w:lang w:val="es-ES" w:eastAsia="zh-CN"/>
+              </w:rPr>
+              <w:t>G1.10</w:t>
+            </w:r>
           </w:p>
         </w:tc>
         <w:tc>
@@ -1323,45 +1636,81 @@
           </w:tcPr>
           <w:p>
             <w:pPr>
-              <w:spacing w:before="120" w:after="120"/>
-              <w:rPr>
-                <w:b/>
-                <w:sz w:val="20"/>
-                <w:lang w:val="es-PA"/>
-              </w:rPr>
-            </w:pPr>
-          </w:p>
-        </w:tc>
-        <w:tc>
-          <w:tcPr>
-            <w:tcW w:w="1287" w:type="dxa"/>
-            <w:vAlign w:val="center"/>
-          </w:tcPr>
-          <w:p>
-            <w:pPr>
-              <w:spacing w:before="120" w:after="120"/>
-              <w:rPr>
-                <w:b/>
-                <w:sz w:val="20"/>
-                <w:lang w:val="es-PA"/>
-              </w:rPr>
-            </w:pPr>
-          </w:p>
-        </w:tc>
-        <w:tc>
-          <w:tcPr>
-            <w:tcW w:w="1404" w:type="dxa"/>
-            <w:vAlign w:val="center"/>
-          </w:tcPr>
-          <w:p>
-            <w:pPr>
-              <w:spacing w:before="120" w:after="120"/>
-              <w:rPr>
-                <w:b/>
-                <w:sz w:val="20"/>
-                <w:lang w:val="es-PA"/>
-              </w:rPr>
-            </w:pPr>
+              <w:spacing w:after="0" w:line="276" w:lineRule="auto"/>
+              <w:rPr>
+                <w:rFonts w:eastAsia="SimSun" w:cstheme="minorHAnsi"/>
+                <w:color w:val="0070C0"/>
+                <w:sz w:val="20"/>
+                <w:szCs w:val="20"/>
+                <w:lang w:val="es-ES" w:eastAsia="zh-CN"/>
+              </w:rPr>
+            </w:pPr>
+            <w:r>
+              <w:rPr>
+                <w:rFonts w:eastAsia="SimSun" w:cstheme="minorHAnsi"/>
+                <w:color w:val="0070C0"/>
+                <w:sz w:val="20"/>
+                <w:szCs w:val="20"/>
+                <w:lang w:val="es-ES" w:eastAsia="zh-CN"/>
+              </w:rPr>
+              <w:t>Desarrollador</w:t>
+            </w:r>
+          </w:p>
+        </w:tc>
+        <w:tc>
+          <w:tcPr>
+            <w:tcW w:w="1253" w:type="dxa"/>
+            <w:vAlign w:val="center"/>
+          </w:tcPr>
+          <w:p>
+            <w:pPr>
+              <w:spacing w:after="0" w:line="276" w:lineRule="auto"/>
+              <w:rPr>
+                <w:rFonts w:eastAsia="SimSun" w:cstheme="minorHAnsi"/>
+                <w:color w:val="0070C0"/>
+                <w:sz w:val="20"/>
+                <w:szCs w:val="20"/>
+                <w:lang w:val="es-ES" w:eastAsia="zh-CN"/>
+              </w:rPr>
+            </w:pPr>
+            <w:r>
+              <w:rPr>
+                <w:rFonts w:eastAsia="SimSun" w:cstheme="minorHAnsi"/>
+                <w:color w:val="0070C0"/>
+                <w:sz w:val="20"/>
+                <w:szCs w:val="20"/>
+                <w:lang w:val="es-ES" w:eastAsia="zh-CN"/>
+              </w:rPr>
+              <w:t>Equipo de trabajo</w:t>
+            </w:r>
+          </w:p>
+        </w:tc>
+        <w:tc>
+          <w:tcPr>
+            <w:tcW w:w="2136" w:type="dxa"/>
+            <w:vAlign w:val="center"/>
+          </w:tcPr>
+          <w:p>
+            <w:pPr>
+              <w:spacing w:after="0" w:line="276" w:lineRule="auto"/>
+              <w:rPr>
+                <w:rFonts w:eastAsia="SimSun" w:cstheme="minorHAnsi"/>
+                <w:color w:val="0070C0"/>
+                <w:sz w:val="20"/>
+                <w:szCs w:val="20"/>
+                <w:lang w:val="es-ES" w:eastAsia="zh-CN"/>
+              </w:rPr>
+            </w:pPr>
+            <w:r>
+              <w:rPr>
+                <w:rFonts w:eastAsia="SimSun" w:cstheme="minorHAnsi"/>
+                <w:color w:val="0070C0"/>
+                <w:sz w:val="20"/>
+                <w:szCs w:val="20"/>
+                <w:lang w:val="es-ES" w:eastAsia="zh-CN"/>
+              </w:rPr>
+              <w:t>miggarviz@alum.us.es</w:t>
+            </w:r>
           </w:p>
         </w:tc>
         <w:tc>
@@ -1371,34 +1720,56 @@
           </w:tcPr>
           <w:p>
             <w:pPr>
-              <w:spacing w:before="120" w:after="120"/>
-              <w:rPr>
-                <w:b/>
-                <w:sz w:val="20"/>
-                <w:lang w:val="es-PA"/>
-              </w:rPr>
-            </w:pPr>
-          </w:p>
-        </w:tc>
-        <w:tc>
-          <w:tcPr>
-            <w:tcW w:w="2490" w:type="dxa"/>
-            <w:vAlign w:val="center"/>
-          </w:tcPr>
-          <w:p>
-            <w:pPr>
-              <w:spacing w:before="120" w:after="120"/>
-              <w:rPr>
-                <w:b/>
-                <w:sz w:val="20"/>
-                <w:lang w:val="es-PA"/>
-              </w:rPr>
-            </w:pPr>
-          </w:p>
-        </w:tc>
-        <w:tc>
-          <w:tcPr>
-            <w:tcW w:w="2649" w:type="dxa"/>
+              <w:spacing w:after="0" w:line="276" w:lineRule="auto"/>
+              <w:rPr>
+                <w:rFonts w:eastAsia="SimSun" w:cstheme="minorHAnsi"/>
+                <w:color w:val="0070C0"/>
+                <w:sz w:val="20"/>
+                <w:szCs w:val="20"/>
+                <w:lang w:val="es-ES" w:eastAsia="zh-CN"/>
+              </w:rPr>
+            </w:pPr>
+            <w:r>
+              <w:rPr>
+                <w:rFonts w:eastAsia="SimSun" w:cstheme="minorHAnsi"/>
+                <w:color w:val="0070C0"/>
+                <w:sz w:val="20"/>
+                <w:szCs w:val="20"/>
+                <w:lang w:val="es-ES" w:eastAsia="zh-CN"/>
+              </w:rPr>
+              <w:t>663 67 56 05</w:t>
+            </w:r>
+          </w:p>
+        </w:tc>
+        <w:tc>
+          <w:tcPr>
+            <w:tcW w:w="2245" w:type="dxa"/>
+            <w:vAlign w:val="center"/>
+          </w:tcPr>
+          <w:p>
+            <w:pPr>
+              <w:spacing w:after="0" w:line="276" w:lineRule="auto"/>
+              <w:rPr>
+                <w:b/>
+                <w:sz w:val="20"/>
+                <w:lang w:val="es-PA"/>
+              </w:rPr>
+            </w:pPr>
+            <w:r>
+              <w:rPr>
+                <w:rFonts w:eastAsia="SimSun" w:cstheme="minorHAnsi"/>
+                <w:color w:val="0070C0"/>
+                <w:sz w:val="20"/>
+                <w:szCs w:val="20"/>
+                <w:lang w:val="es-ES" w:eastAsia="zh-CN"/>
+              </w:rPr>
+              <w:t>Bajo</w:t>
+            </w:r>
+          </w:p>
+        </w:tc>
+        <w:tc>
+          <w:tcPr>
+            <w:tcW w:w="2416" w:type="dxa"/>
             <w:vAlign w:val="center"/>
           </w:tcPr>
           <w:p>
@@ -1417,7 +1788,7 @@
       <w:tr>
         <w:tc>
           <w:tcPr>
-            <w:tcW w:w="590" w:type="dxa"/>
+            <w:tcW w:w="552" w:type="dxa"/>
             <w:vAlign w:val="center"/>
           </w:tcPr>
           <w:p>
@@ -1436,40 +1807,64 @@
                 <w:sz w:val="20"/>
                 <w:lang w:val="es-PA"/>
               </w:rPr>
-              <w:t>3</w:t>
-            </w:r>
-          </w:p>
-        </w:tc>
-        <w:tc>
-          <w:tcPr>
-            <w:tcW w:w="1754" w:type="dxa"/>
-            <w:vAlign w:val="center"/>
-          </w:tcPr>
-          <w:p>
-            <w:pPr>
-              <w:spacing w:before="120" w:after="120"/>
-              <w:rPr>
-                <w:b/>
-                <w:sz w:val="20"/>
-                <w:lang w:val="es-PA"/>
-              </w:rPr>
-            </w:pPr>
-          </w:p>
-        </w:tc>
-        <w:tc>
-          <w:tcPr>
-            <w:tcW w:w="1812" w:type="dxa"/>
-            <w:vAlign w:val="center"/>
-          </w:tcPr>
-          <w:p>
-            <w:pPr>
-              <w:spacing w:before="120" w:after="120"/>
-              <w:rPr>
-                <w:b/>
-                <w:sz w:val="20"/>
-                <w:lang w:val="es-PA"/>
-              </w:rPr>
-            </w:pPr>
+              <w:t>4</w:t>
+            </w:r>
+          </w:p>
+        </w:tc>
+        <w:tc>
+          <w:tcPr>
+            <w:tcW w:w="1624" w:type="dxa"/>
+            <w:vAlign w:val="center"/>
+          </w:tcPr>
+          <w:p>
+            <w:pPr>
+              <w:spacing w:after="0" w:line="276" w:lineRule="auto"/>
+              <w:rPr>
+                <w:rFonts w:eastAsia="SimSun" w:cstheme="minorHAnsi"/>
+                <w:color w:val="0070C0"/>
+                <w:sz w:val="20"/>
+                <w:szCs w:val="20"/>
+                <w:lang w:val="es-ES" w:eastAsia="zh-CN"/>
+              </w:rPr>
+            </w:pPr>
+            <w:r>
+              <w:rPr>
+                <w:rFonts w:eastAsia="SimSun" w:cstheme="minorHAnsi"/>
+                <w:color w:val="0070C0"/>
+                <w:sz w:val="20"/>
+                <w:szCs w:val="20"/>
+                <w:lang w:val="es-ES" w:eastAsia="zh-CN"/>
+              </w:rPr>
+              <w:t>Juan Prieto Fernández</w:t>
+            </w:r>
+          </w:p>
+        </w:tc>
+        <w:tc>
+          <w:tcPr>
+            <w:tcW w:w="1760" w:type="dxa"/>
+            <w:vAlign w:val="center"/>
+          </w:tcPr>
+          <w:p>
+            <w:pPr>
+              <w:spacing w:after="0" w:line="276" w:lineRule="auto"/>
+              <w:rPr>
+                <w:rFonts w:eastAsia="SimSun" w:cstheme="minorHAnsi"/>
+                <w:color w:val="0070C0"/>
+                <w:sz w:val="20"/>
+                <w:szCs w:val="20"/>
+                <w:lang w:val="es-ES" w:eastAsia="zh-CN"/>
+              </w:rPr>
+            </w:pPr>
+            <w:r>
+              <w:rPr>
+                <w:rFonts w:eastAsia="SimSun" w:cstheme="minorHAnsi"/>
+                <w:color w:val="0070C0"/>
+                <w:sz w:val="20"/>
+                <w:szCs w:val="20"/>
+                <w:lang w:val="es-ES" w:eastAsia="zh-CN"/>
+              </w:rPr>
+              <w:t>G1.10</w:t>
+            </w:r>
           </w:p>
         </w:tc>
         <w:tc>
@@ -1479,45 +1874,81 @@
           </w:tcPr>
           <w:p>
             <w:pPr>
-              <w:spacing w:before="120" w:after="120"/>
-              <w:rPr>
-                <w:b/>
-                <w:sz w:val="20"/>
-                <w:lang w:val="es-PA"/>
-              </w:rPr>
-            </w:pPr>
-          </w:p>
-        </w:tc>
-        <w:tc>
-          <w:tcPr>
-            <w:tcW w:w="1287" w:type="dxa"/>
-            <w:vAlign w:val="center"/>
-          </w:tcPr>
-          <w:p>
-            <w:pPr>
-              <w:spacing w:before="120" w:after="120"/>
-              <w:rPr>
-                <w:b/>
-                <w:sz w:val="20"/>
-                <w:lang w:val="es-PA"/>
-              </w:rPr>
-            </w:pPr>
-          </w:p>
-        </w:tc>
-        <w:tc>
-          <w:tcPr>
-            <w:tcW w:w="1404" w:type="dxa"/>
-            <w:vAlign w:val="center"/>
-          </w:tcPr>
-          <w:p>
-            <w:pPr>
-              <w:spacing w:before="120" w:after="120"/>
-              <w:rPr>
-                <w:b/>
-                <w:sz w:val="20"/>
-                <w:lang w:val="es-PA"/>
-              </w:rPr>
-            </w:pPr>
+              <w:spacing w:after="0" w:line="276" w:lineRule="auto"/>
+              <w:rPr>
+                <w:rFonts w:eastAsia="SimSun" w:cstheme="minorHAnsi"/>
+                <w:color w:val="0070C0"/>
+                <w:sz w:val="20"/>
+                <w:szCs w:val="20"/>
+                <w:lang w:val="es-ES" w:eastAsia="zh-CN"/>
+              </w:rPr>
+            </w:pPr>
+            <w:r>
+              <w:rPr>
+                <w:rFonts w:eastAsia="SimSun" w:cstheme="minorHAnsi"/>
+                <w:color w:val="0070C0"/>
+                <w:sz w:val="20"/>
+                <w:szCs w:val="20"/>
+                <w:lang w:val="es-ES" w:eastAsia="zh-CN"/>
+              </w:rPr>
+              <w:t>Desarrollador</w:t>
+            </w:r>
+          </w:p>
+        </w:tc>
+        <w:tc>
+          <w:tcPr>
+            <w:tcW w:w="1253" w:type="dxa"/>
+            <w:vAlign w:val="center"/>
+          </w:tcPr>
+          <w:p>
+            <w:pPr>
+              <w:spacing w:after="0" w:line="276" w:lineRule="auto"/>
+              <w:rPr>
+                <w:rFonts w:eastAsia="SimSun" w:cstheme="minorHAnsi"/>
+                <w:color w:val="0070C0"/>
+                <w:sz w:val="20"/>
+                <w:szCs w:val="20"/>
+                <w:lang w:val="es-ES" w:eastAsia="zh-CN"/>
+              </w:rPr>
+            </w:pPr>
+            <w:r>
+              <w:rPr>
+                <w:rFonts w:eastAsia="SimSun" w:cstheme="minorHAnsi"/>
+                <w:color w:val="0070C0"/>
+                <w:sz w:val="20"/>
+                <w:szCs w:val="20"/>
+                <w:lang w:val="es-ES" w:eastAsia="zh-CN"/>
+              </w:rPr>
+              <w:t>Equipo de trabajo</w:t>
+            </w:r>
+          </w:p>
+        </w:tc>
+        <w:tc>
+          <w:tcPr>
+            <w:tcW w:w="2136" w:type="dxa"/>
+            <w:vAlign w:val="center"/>
+          </w:tcPr>
+          <w:p>
+            <w:pPr>
+              <w:spacing w:after="0" w:line="276" w:lineRule="auto"/>
+              <w:rPr>
+                <w:rFonts w:eastAsia="SimSun" w:cstheme="minorHAnsi"/>
+                <w:color w:val="0070C0"/>
+                <w:sz w:val="20"/>
+                <w:szCs w:val="20"/>
+                <w:lang w:val="es-ES" w:eastAsia="zh-CN"/>
+              </w:rPr>
+            </w:pPr>
+            <w:r>
+              <w:rPr>
+                <w:rFonts w:eastAsia="SimSun" w:cstheme="minorHAnsi"/>
+                <w:color w:val="0070C0"/>
+                <w:sz w:val="20"/>
+                <w:szCs w:val="20"/>
+                <w:lang w:val="es-ES" w:eastAsia="zh-CN"/>
+              </w:rPr>
+              <w:t>juaprifer@alum.us.es</w:t>
+            </w:r>
           </w:p>
         </w:tc>
         <w:tc>
@@ -1527,34 +1958,56 @@
           </w:tcPr>
           <w:p>
             <w:pPr>
-              <w:spacing w:before="120" w:after="120"/>
-              <w:rPr>
-                <w:b/>
-                <w:sz w:val="20"/>
-                <w:lang w:val="es-PA"/>
-              </w:rPr>
-            </w:pPr>
-          </w:p>
-        </w:tc>
-        <w:tc>
-          <w:tcPr>
-            <w:tcW w:w="2490" w:type="dxa"/>
-            <w:vAlign w:val="center"/>
-          </w:tcPr>
-          <w:p>
-            <w:pPr>
-              <w:spacing w:before="120" w:after="120"/>
-              <w:rPr>
-                <w:b/>
-                <w:sz w:val="20"/>
-                <w:lang w:val="es-PA"/>
-              </w:rPr>
-            </w:pPr>
-          </w:p>
-        </w:tc>
-        <w:tc>
-          <w:tcPr>
-            <w:tcW w:w="2649" w:type="dxa"/>
+              <w:spacing w:after="0" w:line="276" w:lineRule="auto"/>
+              <w:rPr>
+                <w:rFonts w:eastAsia="SimSun" w:cstheme="minorHAnsi"/>
+                <w:color w:val="0070C0"/>
+                <w:sz w:val="20"/>
+                <w:szCs w:val="20"/>
+                <w:lang w:val="es-ES" w:eastAsia="zh-CN"/>
+              </w:rPr>
+            </w:pPr>
+            <w:r>
+              <w:rPr>
+                <w:rFonts w:eastAsia="SimSun" w:cstheme="minorHAnsi"/>
+                <w:color w:val="0070C0"/>
+                <w:sz w:val="20"/>
+                <w:szCs w:val="20"/>
+                <w:lang w:val="es-ES" w:eastAsia="zh-CN"/>
+              </w:rPr>
+              <w:t>681 04 91 38</w:t>
+            </w:r>
+          </w:p>
+        </w:tc>
+        <w:tc>
+          <w:tcPr>
+            <w:tcW w:w="2245" w:type="dxa"/>
+            <w:vAlign w:val="center"/>
+          </w:tcPr>
+          <w:p>
+            <w:pPr>
+              <w:spacing w:after="0" w:line="276" w:lineRule="auto"/>
+              <w:rPr>
+                <w:b/>
+                <w:sz w:val="20"/>
+                <w:lang w:val="es-PA"/>
+              </w:rPr>
+            </w:pPr>
+            <w:r>
+              <w:rPr>
+                <w:rFonts w:eastAsia="SimSun" w:cstheme="minorHAnsi"/>
+                <w:color w:val="0070C0"/>
+                <w:sz w:val="20"/>
+                <w:szCs w:val="20"/>
+                <w:lang w:val="es-ES" w:eastAsia="zh-CN"/>
+              </w:rPr>
+              <w:t>Bajo</w:t>
+            </w:r>
+          </w:p>
+        </w:tc>
+        <w:tc>
+          <w:tcPr>
+            <w:tcW w:w="2416" w:type="dxa"/>
             <w:vAlign w:val="center"/>
           </w:tcPr>
           <w:p>
@@ -1573,7 +2026,7 @@
       <w:tr>
         <w:tc>
           <w:tcPr>
-            <w:tcW w:w="590" w:type="dxa"/>
+            <w:tcW w:w="552" w:type="dxa"/>
             <w:vAlign w:val="center"/>
           </w:tcPr>
           <w:p>
@@ -1592,40 +2045,64 @@
                 <w:sz w:val="20"/>
                 <w:lang w:val="es-PA"/>
               </w:rPr>
-              <w:t>4</w:t>
-            </w:r>
-          </w:p>
-        </w:tc>
-        <w:tc>
-          <w:tcPr>
-            <w:tcW w:w="1754" w:type="dxa"/>
-            <w:vAlign w:val="center"/>
-          </w:tcPr>
-          <w:p>
-            <w:pPr>
-              <w:spacing w:before="120" w:after="120"/>
-              <w:rPr>
-                <w:b/>
-                <w:sz w:val="20"/>
-                <w:lang w:val="es-PA"/>
-              </w:rPr>
-            </w:pPr>
-          </w:p>
-        </w:tc>
-        <w:tc>
-          <w:tcPr>
-            <w:tcW w:w="1812" w:type="dxa"/>
-            <w:vAlign w:val="center"/>
-          </w:tcPr>
-          <w:p>
-            <w:pPr>
-              <w:spacing w:before="120" w:after="120"/>
-              <w:rPr>
-                <w:b/>
-                <w:sz w:val="20"/>
-                <w:lang w:val="es-PA"/>
-              </w:rPr>
-            </w:pPr>
+              <w:t>5</w:t>
+            </w:r>
+          </w:p>
+        </w:tc>
+        <w:tc>
+          <w:tcPr>
+            <w:tcW w:w="1624" w:type="dxa"/>
+            <w:vAlign w:val="center"/>
+          </w:tcPr>
+          <w:p>
+            <w:pPr>
+              <w:spacing w:after="0" w:line="276" w:lineRule="auto"/>
+              <w:rPr>
+                <w:rFonts w:eastAsia="SimSun" w:cstheme="minorHAnsi"/>
+                <w:color w:val="0070C0"/>
+                <w:sz w:val="20"/>
+                <w:szCs w:val="20"/>
+                <w:lang w:val="es-ES" w:eastAsia="zh-CN"/>
+              </w:rPr>
+            </w:pPr>
+            <w:r>
+              <w:rPr>
+                <w:rFonts w:eastAsia="SimSun" w:cstheme="minorHAnsi"/>
+                <w:color w:val="0070C0"/>
+                <w:sz w:val="20"/>
+                <w:szCs w:val="20"/>
+                <w:lang w:val="es-ES" w:eastAsia="zh-CN"/>
+              </w:rPr>
+              <w:t>Jesús Torres Valderrama</w:t>
+            </w:r>
+          </w:p>
+        </w:tc>
+        <w:tc>
+          <w:tcPr>
+            <w:tcW w:w="1760" w:type="dxa"/>
+            <w:vAlign w:val="center"/>
+          </w:tcPr>
+          <w:p>
+            <w:pPr>
+              <w:spacing w:after="0" w:line="276" w:lineRule="auto"/>
+              <w:rPr>
+                <w:rFonts w:eastAsia="SimSun" w:cstheme="minorHAnsi"/>
+                <w:color w:val="0070C0"/>
+                <w:sz w:val="20"/>
+                <w:szCs w:val="20"/>
+                <w:lang w:val="es-ES" w:eastAsia="zh-CN"/>
+              </w:rPr>
+            </w:pPr>
+            <w:r>
+              <w:rPr>
+                <w:rFonts w:eastAsia="SimSun" w:cstheme="minorHAnsi"/>
+                <w:color w:val="0070C0"/>
+                <w:sz w:val="20"/>
+                <w:szCs w:val="20"/>
+                <w:lang w:val="es-ES" w:eastAsia="zh-CN"/>
+              </w:rPr>
+              <w:t>Empresa de distribución de bienes</w:t>
+            </w:r>
           </w:p>
         </w:tc>
         <w:tc>
@@ -1635,45 +2112,81 @@
           </w:tcPr>
           <w:p>
             <w:pPr>
-              <w:spacing w:before="120" w:after="120"/>
-              <w:rPr>
-                <w:b/>
-                <w:sz w:val="20"/>
-                <w:lang w:val="es-PA"/>
-              </w:rPr>
-            </w:pPr>
-          </w:p>
-        </w:tc>
-        <w:tc>
-          <w:tcPr>
-            <w:tcW w:w="1287" w:type="dxa"/>
-            <w:vAlign w:val="center"/>
-          </w:tcPr>
-          <w:p>
-            <w:pPr>
-              <w:spacing w:before="120" w:after="120"/>
-              <w:rPr>
-                <w:b/>
-                <w:sz w:val="20"/>
-                <w:lang w:val="es-PA"/>
-              </w:rPr>
-            </w:pPr>
-          </w:p>
-        </w:tc>
-        <w:tc>
-          <w:tcPr>
-            <w:tcW w:w="1404" w:type="dxa"/>
-            <w:vAlign w:val="center"/>
-          </w:tcPr>
-          <w:p>
-            <w:pPr>
-              <w:spacing w:before="120" w:after="120"/>
-              <w:rPr>
-                <w:b/>
-                <w:sz w:val="20"/>
-                <w:lang w:val="es-PA"/>
-              </w:rPr>
-            </w:pPr>
+              <w:spacing w:after="0" w:line="276" w:lineRule="auto"/>
+              <w:rPr>
+                <w:rFonts w:eastAsia="SimSun" w:cstheme="minorHAnsi"/>
+                <w:color w:val="0070C0"/>
+                <w:sz w:val="20"/>
+                <w:szCs w:val="20"/>
+                <w:lang w:val="es-ES" w:eastAsia="zh-CN"/>
+              </w:rPr>
+            </w:pPr>
+            <w:r>
+              <w:rPr>
+                <w:rFonts w:eastAsia="SimSun" w:cstheme="minorHAnsi"/>
+                <w:color w:val="0070C0"/>
+                <w:sz w:val="20"/>
+                <w:szCs w:val="20"/>
+                <w:lang w:val="es-ES" w:eastAsia="zh-CN"/>
+              </w:rPr>
+              <w:t>Responsable de la cuenta comercial</w:t>
+            </w:r>
+          </w:p>
+        </w:tc>
+        <w:tc>
+          <w:tcPr>
+            <w:tcW w:w="1253" w:type="dxa"/>
+            <w:vAlign w:val="center"/>
+          </w:tcPr>
+          <w:p>
+            <w:pPr>
+              <w:spacing w:after="0" w:line="276" w:lineRule="auto"/>
+              <w:rPr>
+                <w:rFonts w:eastAsia="SimSun" w:cstheme="minorHAnsi"/>
+                <w:color w:val="0070C0"/>
+                <w:sz w:val="20"/>
+                <w:szCs w:val="20"/>
+                <w:lang w:val="es-ES" w:eastAsia="zh-CN"/>
+              </w:rPr>
+            </w:pPr>
+            <w:r>
+              <w:rPr>
+                <w:rFonts w:eastAsia="SimSun" w:cstheme="minorHAnsi"/>
+                <w:color w:val="0070C0"/>
+                <w:sz w:val="20"/>
+                <w:szCs w:val="20"/>
+                <w:lang w:val="es-ES" w:eastAsia="zh-CN"/>
+              </w:rPr>
+              <w:t>Patrocinador</w:t>
+            </w:r>
+          </w:p>
+        </w:tc>
+        <w:tc>
+          <w:tcPr>
+            <w:tcW w:w="2136" w:type="dxa"/>
+            <w:vAlign w:val="center"/>
+          </w:tcPr>
+          <w:p>
+            <w:pPr>
+              <w:spacing w:after="0" w:line="276" w:lineRule="auto"/>
+              <w:rPr>
+                <w:rFonts w:eastAsia="SimSun" w:cstheme="minorHAnsi"/>
+                <w:color w:val="0070C0"/>
+                <w:sz w:val="20"/>
+                <w:szCs w:val="20"/>
+                <w:lang w:val="es-ES" w:eastAsia="zh-CN"/>
+              </w:rPr>
+            </w:pPr>
+            <w:r>
+              <w:rPr>
+                <w:rFonts w:eastAsia="SimSun" w:cstheme="minorHAnsi"/>
+                <w:color w:val="0070C0"/>
+                <w:sz w:val="20"/>
+                <w:szCs w:val="20"/>
+                <w:lang w:val="es-ES" w:eastAsia="zh-CN"/>
+              </w:rPr>
+              <w:t>jtorres@us.es</w:t>
+            </w:r>
           </w:p>
         </w:tc>
         <w:tc>
@@ -1683,190 +2196,46 @@
           </w:tcPr>
           <w:p>
             <w:pPr>
-              <w:spacing w:before="120" w:after="120"/>
-              <w:rPr>
-                <w:b/>
-                <w:sz w:val="20"/>
-                <w:lang w:val="es-PA"/>
-              </w:rPr>
-            </w:pPr>
-          </w:p>
-        </w:tc>
-        <w:tc>
-          <w:tcPr>
-            <w:tcW w:w="2490" w:type="dxa"/>
-            <w:vAlign w:val="center"/>
-          </w:tcPr>
-          <w:p>
-            <w:pPr>
-              <w:spacing w:before="120" w:after="120"/>
-              <w:rPr>
-                <w:b/>
-                <w:sz w:val="20"/>
-                <w:lang w:val="es-PA"/>
-              </w:rPr>
-            </w:pPr>
-          </w:p>
-        </w:tc>
-        <w:tc>
-          <w:tcPr>
-            <w:tcW w:w="2649" w:type="dxa"/>
-            <w:vAlign w:val="center"/>
-          </w:tcPr>
-          <w:p>
-            <w:pPr>
-              <w:spacing w:before="120" w:after="120"/>
-              <w:jc w:val="both"/>
-              <w:rPr>
-                <w:b/>
-                <w:sz w:val="20"/>
-                <w:lang w:val="es-PA"/>
-              </w:rPr>
-            </w:pPr>
-          </w:p>
-        </w:tc>
-      </w:tr>
-      <w:tr>
-        <w:tc>
-          <w:tcPr>
-            <w:tcW w:w="590" w:type="dxa"/>
-            <w:vAlign w:val="center"/>
-          </w:tcPr>
-          <w:p>
-            <w:pPr>
-              <w:spacing w:before="120" w:after="120"/>
-              <w:jc w:val="center"/>
-              <w:rPr>
-                <w:b/>
-                <w:sz w:val="20"/>
-                <w:lang w:val="es-PA"/>
-              </w:rPr>
-            </w:pPr>
-            <w:r>
-              <w:rPr>
-                <w:b/>
-                <w:sz w:val="20"/>
-                <w:lang w:val="es-PA"/>
-              </w:rPr>
-              <w:t>5</w:t>
-            </w:r>
-          </w:p>
-        </w:tc>
-        <w:tc>
-          <w:tcPr>
-            <w:tcW w:w="1754" w:type="dxa"/>
-            <w:vAlign w:val="center"/>
-          </w:tcPr>
-          <w:p>
-            <w:pPr>
-              <w:spacing w:before="120" w:after="120"/>
-              <w:rPr>
-                <w:b/>
-                <w:sz w:val="20"/>
-                <w:lang w:val="es-PA"/>
-              </w:rPr>
-            </w:pPr>
-          </w:p>
-        </w:tc>
-        <w:tc>
-          <w:tcPr>
-            <w:tcW w:w="1812" w:type="dxa"/>
-            <w:vAlign w:val="center"/>
-          </w:tcPr>
-          <w:p>
-            <w:pPr>
-              <w:spacing w:before="120" w:after="120"/>
-              <w:rPr>
-                <w:b/>
-                <w:sz w:val="20"/>
-                <w:lang w:val="es-PA"/>
-              </w:rPr>
-            </w:pPr>
-          </w:p>
-        </w:tc>
-        <w:tc>
-          <w:tcPr>
-            <w:tcW w:w="1541" w:type="dxa"/>
-            <w:vAlign w:val="center"/>
-          </w:tcPr>
-          <w:p>
-            <w:pPr>
-              <w:spacing w:before="120" w:after="120"/>
-              <w:rPr>
-                <w:b/>
-                <w:sz w:val="20"/>
-                <w:lang w:val="es-PA"/>
-              </w:rPr>
-            </w:pPr>
-          </w:p>
-        </w:tc>
-        <w:tc>
-          <w:tcPr>
-            <w:tcW w:w="1287" w:type="dxa"/>
-            <w:vAlign w:val="center"/>
-          </w:tcPr>
-          <w:p>
-            <w:pPr>
-              <w:spacing w:before="120" w:after="120"/>
-              <w:rPr>
-                <w:b/>
-                <w:sz w:val="20"/>
-                <w:lang w:val="es-PA"/>
-              </w:rPr>
-            </w:pPr>
-          </w:p>
-        </w:tc>
-        <w:tc>
-          <w:tcPr>
-            <w:tcW w:w="1404" w:type="dxa"/>
-            <w:vAlign w:val="center"/>
-          </w:tcPr>
-          <w:p>
-            <w:pPr>
-              <w:spacing w:before="120" w:after="120"/>
-              <w:rPr>
-                <w:b/>
-                <w:sz w:val="20"/>
-                <w:lang w:val="es-PA"/>
-              </w:rPr>
-            </w:pPr>
-          </w:p>
-        </w:tc>
-        <w:tc>
-          <w:tcPr>
-            <w:tcW w:w="1089" w:type="dxa"/>
-            <w:vAlign w:val="center"/>
-          </w:tcPr>
-          <w:p>
-            <w:pPr>
-              <w:spacing w:before="120" w:after="120"/>
-              <w:rPr>
-                <w:b/>
-                <w:sz w:val="20"/>
-                <w:lang w:val="es-PA"/>
-              </w:rPr>
-            </w:pPr>
-          </w:p>
-        </w:tc>
-        <w:tc>
-          <w:tcPr>
-            <w:tcW w:w="2490" w:type="dxa"/>
-            <w:vAlign w:val="center"/>
-          </w:tcPr>
-          <w:p>
-            <w:pPr>
-              <w:spacing w:before="120" w:after="120"/>
-              <w:rPr>
-                <w:b/>
-                <w:sz w:val="20"/>
-                <w:lang w:val="es-PA"/>
-              </w:rPr>
-            </w:pPr>
-          </w:p>
-        </w:tc>
-        <w:tc>
-          <w:tcPr>
-            <w:tcW w:w="2649" w:type="dxa"/>
+              <w:spacing w:after="0" w:line="276" w:lineRule="auto"/>
+              <w:rPr>
+                <w:rFonts w:eastAsia="SimSun" w:cstheme="minorHAnsi"/>
+                <w:color w:val="0070C0"/>
+                <w:sz w:val="20"/>
+                <w:szCs w:val="20"/>
+                <w:lang w:val="es-ES" w:eastAsia="zh-CN"/>
+              </w:rPr>
+            </w:pPr>
+          </w:p>
+        </w:tc>
+        <w:tc>
+          <w:tcPr>
+            <w:tcW w:w="2245" w:type="dxa"/>
+            <w:vAlign w:val="center"/>
+          </w:tcPr>
+          <w:p>
+            <w:pPr>
+              <w:spacing w:after="0" w:line="276" w:lineRule="auto"/>
+              <w:rPr>
+                <w:b/>
+                <w:sz w:val="20"/>
+                <w:lang w:val="es-PA"/>
+              </w:rPr>
+            </w:pPr>
+            <w:r>
+              <w:rPr>
+                <w:rFonts w:eastAsia="SimSun" w:cstheme="minorHAnsi"/>
+                <w:color w:val="0070C0"/>
+                <w:sz w:val="20"/>
+                <w:szCs w:val="20"/>
+                <w:lang w:val="es-ES" w:eastAsia="zh-CN"/>
+              </w:rPr>
+              <w:t>Alto</w:t>
+            </w:r>
+          </w:p>
+        </w:tc>
+        <w:tc>
+          <w:tcPr>
+            <w:tcW w:w="2416" w:type="dxa"/>
             <w:vAlign w:val="center"/>
           </w:tcPr>
           <w:p>
@@ -2043,14 +2412,12 @@
         <w:rFonts w:ascii="Copperplate Gothic Bold" w:hAnsi="Copperplate Gothic Bold"/>
       </w:rPr>
     </w:pPr>
-    <w:proofErr w:type="spellStart"/>
     <w:r>
       <w:rPr>
         <w:rFonts w:ascii="Copperplate Gothic Bold" w:hAnsi="Copperplate Gothic Bold"/>
       </w:rPr>
       <w:t>PGPI</w:t>
     </w:r>
-    <w:proofErr w:type="spellEnd"/>
   </w:p>
 </w:ftr>
 </file>

</xml_diff>